<commit_message>
Fixed issues with use cases 1 through 9
</commit_message>
<xml_diff>
--- a/docs/use_cases/Use Case 5.docx
+++ b/docs/use_cases/Use Case 5.docx
@@ -21,18 +21,18 @@
       <w:tblPr>
         <w:tblW w:w="10302" w:type="dxa"/>
         <w:jc w:val="left"/>
-        <w:tblInd w:w="-30" w:type="dxa"/>
+        <w:tblInd w:w="-150" w:type="dxa"/>
         <w:tblBorders>
           <w:top w:val="single" w:sz="24" w:space="0" w:color="000001"/>
           <w:left w:val="single" w:sz="24" w:space="0" w:color="000001"/>
         </w:tblBorders>
         <w:tblCellMar>
           <w:top w:w="0" w:type="dxa"/>
-          <w:left w:w="78" w:type="dxa"/>
+          <w:left w:w="-30" w:type="dxa"/>
           <w:bottom w:w="0" w:type="dxa"/>
           <w:right w:w="108" w:type="dxa"/>
         </w:tblCellMar>
-        <w:tblLook w:val="0000" w:noVBand="0" w:noHBand="0" w:lastColumn="0" w:firstColumn="0" w:lastRow="0" w:firstRow="0"/>
+        <w:tblLook w:firstRow="0" w:noVBand="0" w:lastRow="0" w:firstColumn="0" w:lastColumn="0" w:noHBand="0" w:val="0000"/>
       </w:tblPr>
       <w:tblGrid>
         <w:gridCol w:w="2088"/>
@@ -50,7 +50,7 @@
             </w:tcBorders>
             <w:shd w:fill="auto" w:val="clear"/>
             <w:tcMar>
-              <w:left w:w="78" w:type="dxa"/>
+              <w:left w:w="-30" w:type="dxa"/>
             </w:tcMar>
           </w:tcPr>
           <w:p>
@@ -82,7 +82,7 @@
             </w:tcBorders>
             <w:shd w:fill="auto" w:val="clear"/>
             <w:tcMar>
-              <w:left w:w="78" w:type="dxa"/>
+              <w:left w:w="-30" w:type="dxa"/>
             </w:tcMar>
           </w:tcPr>
           <w:p>
@@ -138,7 +138,7 @@
             </w:tcBorders>
             <w:shd w:fill="auto" w:val="clear"/>
             <w:tcMar>
-              <w:left w:w="78" w:type="dxa"/>
+              <w:left w:w="-30" w:type="dxa"/>
             </w:tcMar>
           </w:tcPr>
           <w:p>
@@ -171,15 +171,31 @@
           <w:p>
             <w:pPr>
               <w:pStyle w:val="Normal"/>
-              <w:rPr>
-                <w:sz w:val="24"/>
-              </w:rPr>
-            </w:pPr>
-            <w:r>
-              <w:rPr>
-                <w:sz w:val="24"/>
-              </w:rPr>
-              <w:t>9/24/2016</w:t>
+              <w:rPr/>
+            </w:pPr>
+            <w:r>
+              <w:rPr>
+                <w:sz w:val="24"/>
+              </w:rPr>
+              <w:t>11</w:t>
+            </w:r>
+            <w:r>
+              <w:rPr>
+                <w:sz w:val="24"/>
+              </w:rPr>
+              <w:t>/</w:t>
+            </w:r>
+            <w:r>
+              <w:rPr>
+                <w:sz w:val="24"/>
+              </w:rPr>
+              <w:t>1</w:t>
+            </w:r>
+            <w:r>
+              <w:rPr>
+                <w:sz w:val="24"/>
+              </w:rPr>
+              <w:t>/2016</w:t>
             </w:r>
           </w:p>
         </w:tc>
@@ -194,7 +210,7 @@
             </w:tcBorders>
             <w:shd w:fill="auto" w:val="clear"/>
             <w:tcMar>
-              <w:left w:w="78" w:type="dxa"/>
+              <w:left w:w="-30" w:type="dxa"/>
             </w:tcMar>
           </w:tcPr>
           <w:p>
@@ -227,15 +243,13 @@
           <w:p>
             <w:pPr>
               <w:pStyle w:val="Normal"/>
-              <w:rPr>
-                <w:sz w:val="24"/>
-              </w:rPr>
-            </w:pPr>
-            <w:r>
-              <w:rPr>
-                <w:sz w:val="24"/>
-              </w:rPr>
-              <w:t>Restaurant Management Web App</w:t>
+              <w:rPr/>
+            </w:pPr>
+            <w:r>
+              <w:rPr>
+                <w:sz w:val="24"/>
+              </w:rPr>
+              <w:t>Employee Level</w:t>
             </w:r>
           </w:p>
         </w:tc>
@@ -250,7 +264,7 @@
             </w:tcBorders>
             <w:shd w:fill="auto" w:val="clear"/>
             <w:tcMar>
-              <w:left w:w="78" w:type="dxa"/>
+              <w:left w:w="-30" w:type="dxa"/>
             </w:tcMar>
           </w:tcPr>
           <w:p>
@@ -306,7 +320,7 @@
             </w:tcBorders>
             <w:shd w:fill="auto" w:val="clear"/>
             <w:tcMar>
-              <w:left w:w="78" w:type="dxa"/>
+              <w:left w:w="-30" w:type="dxa"/>
             </w:tcMar>
           </w:tcPr>
           <w:p>
@@ -345,13 +359,7 @@
               <w:rPr>
                 <w:sz w:val="24"/>
               </w:rPr>
-              <w:t>Complete</w:t>
-            </w:r>
-            <w:r>
-              <w:rPr>
-                <w:sz w:val="24"/>
-              </w:rPr>
-              <w:t xml:space="preserve"> </w:t>
+              <w:t xml:space="preserve">Complete </w:t>
             </w:r>
           </w:p>
           <w:p>
@@ -382,7 +390,7 @@
             </w:tcBorders>
             <w:shd w:fill="auto" w:val="clear"/>
             <w:tcMar>
-              <w:left w:w="78" w:type="dxa"/>
+              <w:left w:w="-30" w:type="dxa"/>
             </w:tcMar>
           </w:tcPr>
           <w:p>
@@ -438,7 +446,7 @@
             </w:tcBorders>
             <w:shd w:fill="auto" w:val="clear"/>
             <w:tcMar>
-              <w:left w:w="78" w:type="dxa"/>
+              <w:left w:w="-30" w:type="dxa"/>
             </w:tcMar>
           </w:tcPr>
           <w:p>
@@ -471,15 +479,13 @@
           <w:p>
             <w:pPr>
               <w:pStyle w:val="Normal"/>
-              <w:rPr>
-                <w:sz w:val="24"/>
-              </w:rPr>
-            </w:pPr>
-            <w:r>
-              <w:rPr>
-                <w:sz w:val="24"/>
-              </w:rPr>
-              <w:t>None</w:t>
+              <w:rPr/>
+            </w:pPr>
+            <w:r>
+              <w:rPr>
+                <w:sz w:val="24"/>
+              </w:rPr>
+              <w:t>Database</w:t>
             </w:r>
           </w:p>
         </w:tc>
@@ -494,7 +500,7 @@
             </w:tcBorders>
             <w:shd w:fill="auto" w:val="clear"/>
             <w:tcMar>
-              <w:left w:w="78" w:type="dxa"/>
+              <w:left w:w="-30" w:type="dxa"/>
             </w:tcMar>
           </w:tcPr>
           <w:p>
@@ -564,7 +570,7 @@
             </w:tcBorders>
             <w:shd w:fill="auto" w:val="clear"/>
             <w:tcMar>
-              <w:left w:w="78" w:type="dxa"/>
+              <w:left w:w="-30" w:type="dxa"/>
             </w:tcMar>
           </w:tcPr>
           <w:p>
@@ -634,7 +640,7 @@
             </w:tcBorders>
             <w:shd w:fill="auto" w:val="clear"/>
             <w:tcMar>
-              <w:left w:w="78" w:type="dxa"/>
+              <w:left w:w="-30" w:type="dxa"/>
             </w:tcMar>
           </w:tcPr>
           <w:p>
@@ -690,7 +696,7 @@
             </w:tcBorders>
             <w:shd w:fill="auto" w:val="clear"/>
             <w:tcMar>
-              <w:left w:w="78" w:type="dxa"/>
+              <w:left w:w="-30" w:type="dxa"/>
             </w:tcMar>
           </w:tcPr>
           <w:p>
@@ -750,17 +756,17 @@
       <w:tblPr>
         <w:tblW w:w="10289" w:type="dxa"/>
         <w:jc w:val="left"/>
-        <w:tblInd w:w="-30" w:type="dxa"/>
+        <w:tblInd w:w="-150" w:type="dxa"/>
         <w:tblBorders>
           <w:left w:val="single" w:sz="24" w:space="0" w:color="000001"/>
         </w:tblBorders>
         <w:tblCellMar>
           <w:top w:w="0" w:type="dxa"/>
-          <w:left w:w="78" w:type="dxa"/>
+          <w:left w:w="-30" w:type="dxa"/>
           <w:bottom w:w="0" w:type="dxa"/>
           <w:right w:w="108" w:type="dxa"/>
         </w:tblCellMar>
-        <w:tblLook w:val="0000" w:noVBand="0" w:noHBand="0" w:lastColumn="0" w:firstColumn="0" w:lastRow="0" w:firstRow="0"/>
+        <w:tblLook w:firstRow="0" w:noVBand="0" w:lastRow="0" w:firstColumn="0" w:lastColumn="0" w:noHBand="0" w:val="0000"/>
       </w:tblPr>
       <w:tblGrid>
         <w:gridCol w:w="828"/>
@@ -777,7 +783,7 @@
             </w:tcBorders>
             <w:shd w:fill="auto" w:val="clear"/>
             <w:tcMar>
-              <w:left w:w="78" w:type="dxa"/>
+              <w:left w:w="-30" w:type="dxa"/>
             </w:tcMar>
           </w:tcPr>
           <w:p>
@@ -809,7 +815,7 @@
             </w:tcBorders>
             <w:shd w:fill="auto" w:val="clear"/>
             <w:tcMar>
-              <w:left w:w="78" w:type="dxa"/>
+              <w:left w:w="-30" w:type="dxa"/>
             </w:tcMar>
           </w:tcPr>
           <w:p>
@@ -840,22 +846,14 @@
           <w:p>
             <w:pPr>
               <w:pStyle w:val="Normal"/>
-              <w:rPr>
-                <w:sz w:val="24"/>
-              </w:rPr>
-            </w:pPr>
-            <w:r>
-              <w:rPr>
-                <w:b/>
-                <w:sz w:val="24"/>
-              </w:rPr>
-              <w:t xml:space="preserve">Action - </w:t>
-            </w:r>
-            <w:r>
-              <w:rPr>
-                <w:sz w:val="24"/>
-              </w:rPr>
-              <w:t>description in words of each step in success scenario</w:t>
+              <w:rPr/>
+            </w:pPr>
+            <w:r>
+              <w:rPr>
+                <w:b/>
+                <w:sz w:val="24"/>
+              </w:rPr>
+              <w:t>Action</w:t>
             </w:r>
           </w:p>
         </w:tc>
@@ -870,7 +868,7 @@
             </w:tcBorders>
             <w:shd w:fill="auto" w:val="clear"/>
             <w:tcMar>
-              <w:left w:w="78" w:type="dxa"/>
+              <w:left w:w="-30" w:type="dxa"/>
             </w:tcMar>
           </w:tcPr>
           <w:p>
@@ -926,7 +924,7 @@
             </w:tcBorders>
             <w:shd w:fill="auto" w:val="clear"/>
             <w:tcMar>
-              <w:left w:w="78" w:type="dxa"/>
+              <w:left w:w="-30" w:type="dxa"/>
             </w:tcMar>
           </w:tcPr>
           <w:p>
@@ -957,15 +955,13 @@
           <w:p>
             <w:pPr>
               <w:pStyle w:val="Normal"/>
-              <w:rPr>
-                <w:sz w:val="24"/>
-              </w:rPr>
-            </w:pPr>
-            <w:r>
-              <w:rPr>
-                <w:sz w:val="24"/>
-              </w:rPr>
-              <w:t>System displays list of orders sorted by time order was placed.</w:t>
+              <w:rPr/>
+            </w:pPr>
+            <w:r>
+              <w:rPr>
+                <w:sz w:val="24"/>
+              </w:rPr>
+              <w:t>System retrieves list of orders from database</w:t>
             </w:r>
           </w:p>
         </w:tc>
@@ -980,21 +976,17 @@
             </w:tcBorders>
             <w:shd w:fill="auto" w:val="clear"/>
             <w:tcMar>
-              <w:left w:w="78" w:type="dxa"/>
+              <w:left w:w="-30" w:type="dxa"/>
             </w:tcMar>
           </w:tcPr>
           <w:p>
             <w:pPr>
               <w:pStyle w:val="Normal"/>
               <w:jc w:val="center"/>
-              <w:rPr>
-                <w:sz w:val="24"/>
-              </w:rPr>
-            </w:pPr>
-            <w:r>
-              <w:rPr>
-                <w:sz w:val="24"/>
-              </w:rPr>
+              <w:rPr/>
+            </w:pPr>
+            <w:r>
+              <w:rPr/>
               <w:t>3</w:t>
             </w:r>
           </w:p>
@@ -1011,6 +1003,56 @@
           <w:p>
             <w:pPr>
               <w:pStyle w:val="Normal"/>
+              <w:rPr/>
+            </w:pPr>
+            <w:r>
+              <w:rPr>
+                <w:sz w:val="24"/>
+              </w:rPr>
+              <w:t>System displays list of orders sorted by time order was placed.</w:t>
+            </w:r>
+          </w:p>
+        </w:tc>
+      </w:tr>
+      <w:tr>
+        <w:trPr/>
+        <w:tc>
+          <w:tcPr>
+            <w:tcW w:w="828" w:type="dxa"/>
+            <w:tcBorders>
+              <w:left w:val="single" w:sz="24" w:space="0" w:color="000001"/>
+            </w:tcBorders>
+            <w:shd w:fill="auto" w:val="clear"/>
+            <w:tcMar>
+              <w:left w:w="-30" w:type="dxa"/>
+            </w:tcMar>
+          </w:tcPr>
+          <w:p>
+            <w:pPr>
+              <w:pStyle w:val="Normal"/>
+              <w:jc w:val="center"/>
+              <w:rPr/>
+            </w:pPr>
+            <w:r>
+              <w:rPr>
+                <w:sz w:val="24"/>
+              </w:rPr>
+              <w:t>4</w:t>
+            </w:r>
+          </w:p>
+        </w:tc>
+        <w:tc>
+          <w:tcPr>
+            <w:tcW w:w="9460" w:type="dxa"/>
+            <w:tcBorders/>
+            <w:shd w:fill="auto" w:val="clear"/>
+            <w:tcMar>
+              <w:left w:w="138" w:type="dxa"/>
+            </w:tcMar>
+          </w:tcPr>
+          <w:p>
+            <w:pPr>
+              <w:pStyle w:val="Normal"/>
               <w:rPr>
                 <w:sz w:val="24"/>
               </w:rPr>
@@ -1034,7 +1076,7 @@
             </w:tcBorders>
             <w:shd w:fill="auto" w:val="clear"/>
             <w:tcMar>
-              <w:left w:w="78" w:type="dxa"/>
+              <w:left w:w="-30" w:type="dxa"/>
             </w:tcMar>
           </w:tcPr>
           <w:p>
@@ -1043,13 +1085,69 @@
               <w:jc w:val="center"/>
               <w:rPr>
                 <w:sz w:val="24"/>
-              </w:rPr>
-            </w:pPr>
-            <w:r>
-              <w:rPr>
-                <w:sz w:val="24"/>
-              </w:rPr>
-              <w:t>4</w:t>
+                <w:szCs w:val="24"/>
+              </w:rPr>
+            </w:pPr>
+            <w:r>
+              <w:rPr>
+                <w:sz w:val="24"/>
+                <w:szCs w:val="24"/>
+              </w:rPr>
+              <w:t>5</w:t>
+            </w:r>
+          </w:p>
+        </w:tc>
+        <w:tc>
+          <w:tcPr>
+            <w:tcW w:w="9460" w:type="dxa"/>
+            <w:tcBorders/>
+            <w:shd w:fill="auto" w:val="clear"/>
+            <w:tcMar>
+              <w:left w:w="138" w:type="dxa"/>
+            </w:tcMar>
+          </w:tcPr>
+          <w:p>
+            <w:pPr>
+              <w:pStyle w:val="Normal"/>
+              <w:rPr>
+                <w:sz w:val="24"/>
+                <w:szCs w:val="24"/>
+              </w:rPr>
+            </w:pPr>
+            <w:r>
+              <w:rPr>
+                <w:sz w:val="24"/>
+                <w:szCs w:val="24"/>
+              </w:rPr>
+              <w:t>System retrieves order information from database.</w:t>
+            </w:r>
+          </w:p>
+        </w:tc>
+      </w:tr>
+      <w:tr>
+        <w:trPr/>
+        <w:tc>
+          <w:tcPr>
+            <w:tcW w:w="828" w:type="dxa"/>
+            <w:tcBorders>
+              <w:left w:val="single" w:sz="24" w:space="0" w:color="000001"/>
+            </w:tcBorders>
+            <w:shd w:fill="auto" w:val="clear"/>
+            <w:tcMar>
+              <w:left w:w="-30" w:type="dxa"/>
+            </w:tcMar>
+          </w:tcPr>
+          <w:p>
+            <w:pPr>
+              <w:pStyle w:val="Normal"/>
+              <w:jc w:val="center"/>
+              <w:rPr/>
+            </w:pPr>
+            <w:r>
+              <w:rPr>
+                <w:sz w:val="24"/>
+              </w:rPr>
+              <w:t>6</w:t>
             </w:r>
           </w:p>
         </w:tc>
@@ -1092,17 +1190,17 @@
       <w:tblPr>
         <w:tblW w:w="10289" w:type="dxa"/>
         <w:jc w:val="left"/>
-        <w:tblInd w:w="-30" w:type="dxa"/>
+        <w:tblInd w:w="-150" w:type="dxa"/>
         <w:tblBorders>
           <w:left w:val="single" w:sz="24" w:space="0" w:color="000001"/>
         </w:tblBorders>
         <w:tblCellMar>
           <w:top w:w="0" w:type="dxa"/>
-          <w:left w:w="78" w:type="dxa"/>
+          <w:left w:w="-30" w:type="dxa"/>
           <w:bottom w:w="0" w:type="dxa"/>
           <w:right w:w="108" w:type="dxa"/>
         </w:tblCellMar>
-        <w:tblLook w:val="0000" w:noVBand="0" w:noHBand="0" w:lastColumn="0" w:firstColumn="0" w:lastRow="0" w:firstRow="0"/>
+        <w:tblLook w:firstRow="0" w:noVBand="0" w:lastRow="0" w:firstColumn="0" w:lastColumn="0" w:noHBand="0" w:val="0000"/>
       </w:tblPr>
       <w:tblGrid>
         <w:gridCol w:w="828"/>
@@ -1119,7 +1217,7 @@
             </w:tcBorders>
             <w:shd w:fill="auto" w:val="clear"/>
             <w:tcMar>
-              <w:left w:w="78" w:type="dxa"/>
+              <w:left w:w="-30" w:type="dxa"/>
             </w:tcMar>
           </w:tcPr>
           <w:p>
@@ -1151,7 +1249,7 @@
             </w:tcBorders>
             <w:shd w:fill="auto" w:val="clear"/>
             <w:tcMar>
-              <w:left w:w="78" w:type="dxa"/>
+              <w:left w:w="-30" w:type="dxa"/>
             </w:tcMar>
           </w:tcPr>
           <w:p>
@@ -1209,25 +1307,21 @@
             </w:tcBorders>
             <w:shd w:fill="auto" w:val="clear"/>
             <w:tcMar>
-              <w:left w:w="78" w:type="dxa"/>
+              <w:left w:w="-30" w:type="dxa"/>
             </w:tcMar>
           </w:tcPr>
           <w:p>
             <w:pPr>
               <w:pStyle w:val="Normal"/>
               <w:jc w:val="center"/>
+              <w:rPr/>
+            </w:pPr>
+            <w:r>
               <w:rPr>
                 <w:i/>
-                <w:i/>
-                <w:sz w:val="24"/>
-              </w:rPr>
-            </w:pPr>
-            <w:r>
-              <w:rPr>
-                <w:i/>
-                <w:sz w:val="24"/>
-              </w:rPr>
-              <w:t>2</w:t>
+                <w:sz w:val="24"/>
+              </w:rPr>
+              <w:t>3</w:t>
             </w:r>
           </w:p>
         </w:tc>
@@ -1243,15 +1337,13 @@
           <w:p>
             <w:pPr>
               <w:pStyle w:val="Normal"/>
-              <w:rPr>
-                <w:sz w:val="24"/>
-              </w:rPr>
-            </w:pPr>
-            <w:r>
-              <w:rPr>
-                <w:sz w:val="24"/>
-              </w:rPr>
-              <w:t>System cannot connect to orders</w:t>
+              <w:rPr/>
+            </w:pPr>
+            <w:r>
+              <w:rPr>
+                <w:sz w:val="24"/>
+              </w:rPr>
+              <w:t>System is unable to get orders</w:t>
             </w:r>
           </w:p>
         </w:tc>
@@ -1269,7 +1361,7 @@
             </w:tcBorders>
             <w:shd w:fill="auto" w:val="clear"/>
             <w:tcMar>
-              <w:left w:w="78" w:type="dxa"/>
+              <w:left w:w="-30" w:type="dxa"/>
             </w:tcMar>
           </w:tcPr>
           <w:p>
@@ -1302,23 +1394,19 @@
           <w:p>
             <w:pPr>
               <w:pStyle w:val="Normal"/>
-              <w:rPr>
-                <w:sz w:val="24"/>
-              </w:rPr>
-            </w:pPr>
-            <w:r>
-              <w:rPr>
-                <w:sz w:val="24"/>
-              </w:rPr>
-              <w:t>2a. System cannot connect or orders data.</w:t>
-            </w:r>
-          </w:p>
-          <w:p>
-            <w:pPr>
-              <w:pStyle w:val="Normal"/>
-              <w:rPr>
-                <w:sz w:val="24"/>
-              </w:rPr>
+              <w:rPr/>
+            </w:pPr>
+            <w:r>
+              <w:rPr>
+                <w:sz w:val="24"/>
+              </w:rPr>
+              <w:t>3a. System cannot connect to database.</w:t>
+            </w:r>
+          </w:p>
+          <w:p>
+            <w:pPr>
+              <w:pStyle w:val="Normal"/>
+              <w:rPr/>
             </w:pPr>
             <w:r>
               <w:rPr>
@@ -1331,7 +1419,7 @@
                 <w:i/>
                 <w:sz w:val="24"/>
               </w:rPr>
-              <w:t>2</w:t>
+              <w:t>3</w:t>
             </w:r>
             <w:r>
               <w:rPr>
@@ -1343,23 +1431,19 @@
           <w:p>
             <w:pPr>
               <w:pStyle w:val="Normal"/>
-              <w:rPr>
-                <w:sz w:val="24"/>
-              </w:rPr>
-            </w:pPr>
-            <w:r>
-              <w:rPr>
-                <w:sz w:val="24"/>
-              </w:rPr>
-              <w:t>2b. System takes too long to connect to orders data.</w:t>
-            </w:r>
-          </w:p>
-          <w:p>
-            <w:pPr>
-              <w:pStyle w:val="Normal"/>
-              <w:rPr>
-                <w:sz w:val="24"/>
-              </w:rPr>
+              <w:rPr/>
+            </w:pPr>
+            <w:r>
+              <w:rPr>
+                <w:sz w:val="24"/>
+              </w:rPr>
+              <w:t>3b. System takes too long to connect to database.</w:t>
+            </w:r>
+          </w:p>
+          <w:p>
+            <w:pPr>
+              <w:pStyle w:val="Normal"/>
+              <w:rPr/>
             </w:pPr>
             <w:r>
               <w:rPr>
@@ -1372,7 +1456,7 @@
                 <w:i/>
                 <w:sz w:val="24"/>
               </w:rPr>
-              <w:t>2</w:t>
+              <w:t>3</w:t>
             </w:r>
             <w:r>
               <w:rPr>
@@ -1396,25 +1480,21 @@
             </w:tcBorders>
             <w:shd w:fill="auto" w:val="clear"/>
             <w:tcMar>
-              <w:left w:w="78" w:type="dxa"/>
+              <w:left w:w="-30" w:type="dxa"/>
             </w:tcMar>
           </w:tcPr>
           <w:p>
             <w:pPr>
               <w:pStyle w:val="Normal"/>
               <w:jc w:val="center"/>
+              <w:rPr/>
+            </w:pPr>
+            <w:r>
               <w:rPr>
                 <w:i/>
-                <w:i/>
-                <w:sz w:val="24"/>
-              </w:rPr>
-            </w:pPr>
-            <w:r>
-              <w:rPr>
-                <w:i/>
-                <w:sz w:val="24"/>
-              </w:rPr>
-              <w:t>4</w:t>
+                <w:sz w:val="24"/>
+              </w:rPr>
+              <w:t>5</w:t>
             </w:r>
           </w:p>
         </w:tc>
@@ -1456,7 +1536,7 @@
             </w:tcBorders>
             <w:shd w:fill="auto" w:val="clear"/>
             <w:tcMar>
-              <w:left w:w="78" w:type="dxa"/>
+              <w:left w:w="-30" w:type="dxa"/>
             </w:tcMar>
           </w:tcPr>
           <w:p>
@@ -1489,23 +1569,19 @@
           <w:p>
             <w:pPr>
               <w:pStyle w:val="Normal"/>
-              <w:rPr>
-                <w:sz w:val="24"/>
-              </w:rPr>
-            </w:pPr>
-            <w:r>
-              <w:rPr>
-                <w:sz w:val="24"/>
-              </w:rPr>
-              <w:t>4a. System cannot connect or orders data.</w:t>
-            </w:r>
-          </w:p>
-          <w:p>
-            <w:pPr>
-              <w:pStyle w:val="Normal"/>
-              <w:rPr>
-                <w:sz w:val="24"/>
-              </w:rPr>
+              <w:rPr/>
+            </w:pPr>
+            <w:r>
+              <w:rPr>
+                <w:sz w:val="24"/>
+              </w:rPr>
+              <w:t>5a. System cannot connect to database.</w:t>
+            </w:r>
+          </w:p>
+          <w:p>
+            <w:pPr>
+              <w:pStyle w:val="Normal"/>
+              <w:rPr/>
             </w:pPr>
             <w:r>
               <w:rPr>
@@ -1518,7 +1594,7 @@
                 <w:i/>
                 <w:sz w:val="24"/>
               </w:rPr>
-              <w:t>4</w:t>
+              <w:t>5</w:t>
             </w:r>
             <w:r>
               <w:rPr>
@@ -1530,23 +1606,19 @@
           <w:p>
             <w:pPr>
               <w:pStyle w:val="Normal"/>
-              <w:rPr>
-                <w:sz w:val="24"/>
-              </w:rPr>
-            </w:pPr>
-            <w:r>
-              <w:rPr>
-                <w:sz w:val="24"/>
-              </w:rPr>
-              <w:t>4b. System takes too long to connect to order data.</w:t>
-            </w:r>
-          </w:p>
-          <w:p>
-            <w:pPr>
-              <w:pStyle w:val="Normal"/>
-              <w:rPr>
-                <w:sz w:val="24"/>
-              </w:rPr>
+              <w:rPr/>
+            </w:pPr>
+            <w:r>
+              <w:rPr>
+                <w:sz w:val="24"/>
+              </w:rPr>
+              <w:t>5b. System takes too long to connect to database.</w:t>
+            </w:r>
+          </w:p>
+          <w:p>
+            <w:pPr>
+              <w:pStyle w:val="Normal"/>
+              <w:rPr/>
             </w:pPr>
             <w:r>
               <w:rPr>
@@ -1559,7 +1631,7 @@
                 <w:i/>
                 <w:sz w:val="24"/>
               </w:rPr>
-              <w:t>4</w:t>
+              <w:t>5</w:t>
             </w:r>
             <w:r>
               <w:rPr>
@@ -1571,23 +1643,19 @@
           <w:p>
             <w:pPr>
               <w:pStyle w:val="Normal"/>
-              <w:rPr>
-                <w:sz w:val="24"/>
-              </w:rPr>
-            </w:pPr>
-            <w:r>
-              <w:rPr>
-                <w:sz w:val="24"/>
-              </w:rPr>
-              <w:t>4c. Customer has deleted order.</w:t>
-            </w:r>
-          </w:p>
-          <w:p>
-            <w:pPr>
-              <w:pStyle w:val="Normal"/>
-              <w:rPr>
-                <w:sz w:val="24"/>
-              </w:rPr>
+              <w:rPr/>
+            </w:pPr>
+            <w:r>
+              <w:rPr>
+                <w:sz w:val="24"/>
+              </w:rPr>
+              <w:t>5c. Customer has deleted order.</w:t>
+            </w:r>
+          </w:p>
+          <w:p>
+            <w:pPr>
+              <w:pStyle w:val="Normal"/>
+              <w:rPr/>
             </w:pPr>
             <w:r>
               <w:rPr>
@@ -1600,7 +1668,7 @@
                 <w:i/>
                 <w:sz w:val="24"/>
               </w:rPr>
-              <w:t>4</w:t>
+              <w:t>5</w:t>
             </w:r>
             <w:r>
               <w:rPr>
@@ -1612,9 +1680,7 @@
           <w:p>
             <w:pPr>
               <w:pStyle w:val="Normal"/>
-              <w:rPr>
-                <w:sz w:val="24"/>
-              </w:rPr>
+              <w:rPr/>
             </w:pPr>
             <w:r>
               <w:rPr>
@@ -1627,13 +1693,13 @@
                 <w:i/>
                 <w:sz w:val="24"/>
               </w:rPr>
-              <w:t>4</w:t>
-            </w:r>
-            <w:r>
-              <w:rPr>
-                <w:sz w:val="24"/>
-              </w:rPr>
-              <w:t>c2. System displays list of orderst sorted by time order was placed.</w:t>
+              <w:t>5</w:t>
+            </w:r>
+            <w:r>
+              <w:rPr>
+                <w:sz w:val="24"/>
+              </w:rPr>
+              <w:t>c2. Resume from Step 3.</w:t>
             </w:r>
           </w:p>
         </w:tc>
@@ -1661,21 +1727,21 @@
       <w:tblPr>
         <w:tblW w:w="10272" w:type="dxa"/>
         <w:jc w:val="left"/>
-        <w:tblInd w:w="-30" w:type="dxa"/>
+        <w:tblInd w:w="-150" w:type="dxa"/>
         <w:tblBorders>
           <w:left w:val="single" w:sz="24" w:space="0" w:color="000001"/>
         </w:tblBorders>
         <w:tblCellMar>
           <w:top w:w="0" w:type="dxa"/>
-          <w:left w:w="78" w:type="dxa"/>
+          <w:left w:w="-30" w:type="dxa"/>
           <w:bottom w:w="0" w:type="dxa"/>
           <w:right w:w="108" w:type="dxa"/>
         </w:tblCellMar>
-        <w:tblLook w:val="0000" w:noVBand="0" w:noHBand="0" w:lastColumn="0" w:firstColumn="0" w:lastRow="0" w:firstRow="0"/>
+        <w:tblLook w:firstRow="0" w:noVBand="0" w:lastRow="0" w:firstColumn="0" w:lastColumn="0" w:noHBand="0" w:val="0000"/>
       </w:tblPr>
       <w:tblGrid>
-        <w:gridCol w:w="820"/>
-        <w:gridCol w:w="9451"/>
+        <w:gridCol w:w="819"/>
+        <w:gridCol w:w="9452"/>
       </w:tblGrid>
       <w:tr>
         <w:trPr/>
@@ -1688,7 +1754,7 @@
             </w:tcBorders>
             <w:shd w:fill="auto" w:val="clear"/>
             <w:tcMar>
-              <w:left w:w="78" w:type="dxa"/>
+              <w:left w:w="-30" w:type="dxa"/>
             </w:tcMar>
           </w:tcPr>
           <w:p>
@@ -1714,13 +1780,13 @@
         <w:trPr/>
         <w:tc>
           <w:tcPr>
-            <w:tcW w:w="820" w:type="dxa"/>
-            <w:tcBorders>
-              <w:left w:val="single" w:sz="24" w:space="0" w:color="000001"/>
-            </w:tcBorders>
-            <w:shd w:fill="auto" w:val="clear"/>
-            <w:tcMar>
-              <w:left w:w="78" w:type="dxa"/>
+            <w:tcW w:w="819" w:type="dxa"/>
+            <w:tcBorders>
+              <w:left w:val="single" w:sz="24" w:space="0" w:color="000001"/>
+            </w:tcBorders>
+            <w:shd w:fill="auto" w:val="clear"/>
+            <w:tcMar>
+              <w:left w:w="-30" w:type="dxa"/>
             </w:tcMar>
           </w:tcPr>
           <w:p>
@@ -1743,7 +1809,7 @@
         </w:tc>
         <w:tc>
           <w:tcPr>
-            <w:tcW w:w="9451" w:type="dxa"/>
+            <w:tcW w:w="9452" w:type="dxa"/>
             <w:tcBorders/>
             <w:shd w:fill="auto" w:val="clear"/>
             <w:tcMar>
@@ -1771,13 +1837,13 @@
         <w:trPr/>
         <w:tc>
           <w:tcPr>
-            <w:tcW w:w="820" w:type="dxa"/>
-            <w:tcBorders>
-              <w:left w:val="single" w:sz="24" w:space="0" w:color="000001"/>
-            </w:tcBorders>
-            <w:shd w:fill="auto" w:val="clear"/>
-            <w:tcMar>
-              <w:left w:w="78" w:type="dxa"/>
+            <w:tcW w:w="819" w:type="dxa"/>
+            <w:tcBorders>
+              <w:left w:val="single" w:sz="24" w:space="0" w:color="000001"/>
+            </w:tcBorders>
+            <w:shd w:fill="auto" w:val="clear"/>
+            <w:tcMar>
+              <w:left w:w="-30" w:type="dxa"/>
             </w:tcMar>
           </w:tcPr>
           <w:p>
@@ -1799,7 +1865,7 @@
         </w:tc>
         <w:tc>
           <w:tcPr>
-            <w:tcW w:w="9451" w:type="dxa"/>
+            <w:tcW w:w="9452" w:type="dxa"/>
             <w:tcBorders/>
             <w:shd w:fill="auto" w:val="clear"/>
             <w:tcMar>
@@ -1826,13 +1892,13 @@
         <w:trPr/>
         <w:tc>
           <w:tcPr>
-            <w:tcW w:w="820" w:type="dxa"/>
-            <w:tcBorders>
-              <w:left w:val="single" w:sz="24" w:space="0" w:color="000001"/>
-            </w:tcBorders>
-            <w:shd w:fill="auto" w:val="clear"/>
-            <w:tcMar>
-              <w:left w:w="78" w:type="dxa"/>
+            <w:tcW w:w="819" w:type="dxa"/>
+            <w:tcBorders>
+              <w:left w:val="single" w:sz="24" w:space="0" w:color="000001"/>
+            </w:tcBorders>
+            <w:shd w:fill="auto" w:val="clear"/>
+            <w:tcMar>
+              <w:left w:w="-30" w:type="dxa"/>
             </w:tcMar>
           </w:tcPr>
           <w:p>
@@ -1856,7 +1922,7 @@
         </w:tc>
         <w:tc>
           <w:tcPr>
-            <w:tcW w:w="9451" w:type="dxa"/>
+            <w:tcW w:w="9452" w:type="dxa"/>
             <w:tcBorders/>
             <w:shd w:fill="auto" w:val="clear"/>
             <w:tcMar>
@@ -1883,13 +1949,13 @@
         <w:trPr/>
         <w:tc>
           <w:tcPr>
-            <w:tcW w:w="820" w:type="dxa"/>
-            <w:tcBorders>
-              <w:left w:val="single" w:sz="24" w:space="0" w:color="000001"/>
-            </w:tcBorders>
-            <w:shd w:fill="auto" w:val="clear"/>
-            <w:tcMar>
-              <w:left w:w="78" w:type="dxa"/>
+            <w:tcW w:w="819" w:type="dxa"/>
+            <w:tcBorders>
+              <w:left w:val="single" w:sz="24" w:space="0" w:color="000001"/>
+            </w:tcBorders>
+            <w:shd w:fill="auto" w:val="clear"/>
+            <w:tcMar>
+              <w:left w:w="-30" w:type="dxa"/>
             </w:tcMar>
           </w:tcPr>
           <w:p>
@@ -1909,7 +1975,7 @@
         </w:tc>
         <w:tc>
           <w:tcPr>
-            <w:tcW w:w="9451" w:type="dxa"/>
+            <w:tcW w:w="9452" w:type="dxa"/>
             <w:tcBorders/>
             <w:shd w:fill="auto" w:val="clear"/>
             <w:tcMar>
@@ -1944,21 +2010,21 @@
       <w:tblPr>
         <w:tblW w:w="10272" w:type="dxa"/>
         <w:jc w:val="left"/>
-        <w:tblInd w:w="-30" w:type="dxa"/>
+        <w:tblInd w:w="-150" w:type="dxa"/>
         <w:tblBorders>
           <w:left w:val="single" w:sz="24" w:space="0" w:color="000001"/>
         </w:tblBorders>
         <w:tblCellMar>
           <w:top w:w="0" w:type="dxa"/>
-          <w:left w:w="78" w:type="dxa"/>
+          <w:left w:w="-30" w:type="dxa"/>
           <w:bottom w:w="0" w:type="dxa"/>
           <w:right w:w="108" w:type="dxa"/>
         </w:tblCellMar>
-        <w:tblLook w:val="0000" w:noVBand="0" w:noHBand="0" w:lastColumn="0" w:firstColumn="0" w:lastRow="0" w:firstRow="0"/>
+        <w:tblLook w:firstRow="0" w:noVBand="0" w:lastRow="0" w:firstColumn="0" w:lastColumn="0" w:noHBand="0" w:val="0000"/>
       </w:tblPr>
       <w:tblGrid>
-        <w:gridCol w:w="820"/>
-        <w:gridCol w:w="9451"/>
+        <w:gridCol w:w="819"/>
+        <w:gridCol w:w="9452"/>
       </w:tblGrid>
       <w:tr>
         <w:trPr/>
@@ -1971,7 +2037,7 @@
             </w:tcBorders>
             <w:shd w:fill="auto" w:val="clear"/>
             <w:tcMar>
-              <w:left w:w="78" w:type="dxa"/>
+              <w:left w:w="-30" w:type="dxa"/>
             </w:tcMar>
           </w:tcPr>
           <w:p>
@@ -1997,13 +2063,13 @@
         <w:trPr/>
         <w:tc>
           <w:tcPr>
-            <w:tcW w:w="820" w:type="dxa"/>
-            <w:tcBorders>
-              <w:left w:val="single" w:sz="24" w:space="0" w:color="000001"/>
-            </w:tcBorders>
-            <w:shd w:fill="auto" w:val="clear"/>
-            <w:tcMar>
-              <w:left w:w="78" w:type="dxa"/>
+            <w:tcW w:w="819" w:type="dxa"/>
+            <w:tcBorders>
+              <w:left w:val="single" w:sz="24" w:space="0" w:color="000001"/>
+            </w:tcBorders>
+            <w:shd w:fill="auto" w:val="clear"/>
+            <w:tcMar>
+              <w:left w:w="-30" w:type="dxa"/>
             </w:tcMar>
           </w:tcPr>
           <w:p>
@@ -2026,7 +2092,7 @@
         </w:tc>
         <w:tc>
           <w:tcPr>
-            <w:tcW w:w="9451" w:type="dxa"/>
+            <w:tcW w:w="9452" w:type="dxa"/>
             <w:tcBorders/>
             <w:shd w:fill="auto" w:val="clear"/>
             <w:tcMar>
@@ -2054,13 +2120,13 @@
         <w:trPr/>
         <w:tc>
           <w:tcPr>
-            <w:tcW w:w="820" w:type="dxa"/>
-            <w:tcBorders>
-              <w:left w:val="single" w:sz="24" w:space="0" w:color="000001"/>
-            </w:tcBorders>
-            <w:shd w:fill="auto" w:val="clear"/>
-            <w:tcMar>
-              <w:left w:w="78" w:type="dxa"/>
+            <w:tcW w:w="819" w:type="dxa"/>
+            <w:tcBorders>
+              <w:left w:val="single" w:sz="24" w:space="0" w:color="000001"/>
+            </w:tcBorders>
+            <w:shd w:fill="auto" w:val="clear"/>
+            <w:tcMar>
+              <w:left w:w="-30" w:type="dxa"/>
             </w:tcMar>
           </w:tcPr>
           <w:p>
@@ -2082,7 +2148,7 @@
         </w:tc>
         <w:tc>
           <w:tcPr>
-            <w:tcW w:w="9451" w:type="dxa"/>
+            <w:tcW w:w="9452" w:type="dxa"/>
             <w:tcBorders/>
             <w:shd w:fill="auto" w:val="clear"/>
             <w:tcMar>
@@ -2157,21 +2223,21 @@
       <w:tblPr>
         <w:tblW w:w="10272" w:type="dxa"/>
         <w:jc w:val="left"/>
-        <w:tblInd w:w="-30" w:type="dxa"/>
+        <w:tblInd w:w="-150" w:type="dxa"/>
         <w:tblBorders>
           <w:left w:val="single" w:sz="24" w:space="0" w:color="000001"/>
         </w:tblBorders>
         <w:tblCellMar>
           <w:top w:w="0" w:type="dxa"/>
-          <w:left w:w="78" w:type="dxa"/>
+          <w:left w:w="-30" w:type="dxa"/>
           <w:bottom w:w="0" w:type="dxa"/>
           <w:right w:w="108" w:type="dxa"/>
         </w:tblCellMar>
-        <w:tblLook w:val="0000" w:noVBand="0" w:noHBand="0" w:lastColumn="0" w:firstColumn="0" w:lastRow="0" w:firstRow="0"/>
+        <w:tblLook w:firstRow="0" w:noVBand="0" w:lastRow="0" w:firstColumn="0" w:lastColumn="0" w:noHBand="0" w:val="0000"/>
       </w:tblPr>
       <w:tblGrid>
-        <w:gridCol w:w="820"/>
-        <w:gridCol w:w="9451"/>
+        <w:gridCol w:w="819"/>
+        <w:gridCol w:w="9452"/>
       </w:tblGrid>
       <w:tr>
         <w:trPr/>
@@ -2184,7 +2250,7 @@
             </w:tcBorders>
             <w:shd w:fill="auto" w:val="clear"/>
             <w:tcMar>
-              <w:left w:w="78" w:type="dxa"/>
+              <w:left w:w="-30" w:type="dxa"/>
             </w:tcMar>
           </w:tcPr>
           <w:p>
@@ -2210,13 +2276,13 @@
         <w:trPr/>
         <w:tc>
           <w:tcPr>
-            <w:tcW w:w="820" w:type="dxa"/>
-            <w:tcBorders>
-              <w:left w:val="single" w:sz="24" w:space="0" w:color="000001"/>
-            </w:tcBorders>
-            <w:shd w:fill="auto" w:val="clear"/>
-            <w:tcMar>
-              <w:left w:w="78" w:type="dxa"/>
+            <w:tcW w:w="819" w:type="dxa"/>
+            <w:tcBorders>
+              <w:left w:val="single" w:sz="24" w:space="0" w:color="000001"/>
+            </w:tcBorders>
+            <w:shd w:fill="auto" w:val="clear"/>
+            <w:tcMar>
+              <w:left w:w="-30" w:type="dxa"/>
             </w:tcMar>
           </w:tcPr>
           <w:p>
@@ -2239,7 +2305,7 @@
         </w:tc>
         <w:tc>
           <w:tcPr>
-            <w:tcW w:w="9451" w:type="dxa"/>
+            <w:tcW w:w="9452" w:type="dxa"/>
             <w:tcBorders/>
             <w:shd w:fill="auto" w:val="clear"/>
             <w:tcMar>
@@ -2269,13 +2335,13 @@
         <w:trPr/>
         <w:tc>
           <w:tcPr>
-            <w:tcW w:w="820" w:type="dxa"/>
-            <w:tcBorders>
-              <w:left w:val="single" w:sz="24" w:space="0" w:color="000001"/>
-            </w:tcBorders>
-            <w:shd w:fill="auto" w:val="clear"/>
-            <w:tcMar>
-              <w:left w:w="78" w:type="dxa"/>
+            <w:tcW w:w="819" w:type="dxa"/>
+            <w:tcBorders>
+              <w:left w:val="single" w:sz="24" w:space="0" w:color="000001"/>
+            </w:tcBorders>
+            <w:shd w:fill="auto" w:val="clear"/>
+            <w:tcMar>
+              <w:left w:w="-30" w:type="dxa"/>
             </w:tcMar>
           </w:tcPr>
           <w:p>
@@ -2298,7 +2364,7 @@
         </w:tc>
         <w:tc>
           <w:tcPr>
-            <w:tcW w:w="9451" w:type="dxa"/>
+            <w:tcW w:w="9452" w:type="dxa"/>
             <w:tcBorders/>
             <w:shd w:fill="auto" w:val="clear"/>
             <w:tcMar>
@@ -2497,7 +2563,7 @@
       <w:fldChar w:fldCharType="separate"/>
     </w:r>
     <w:r>
-      <w:t>9/27/2016</w:t>
+      <w:t>11/1/2016</w:t>
     </w:r>
     <w:r>
       <w:fldChar w:fldCharType="end"/>

</xml_diff>